<commit_message>
Fri Sep 21 22:43:49 DST 2018 EoD push + added mobile app dev asn1
</commit_message>
<xml_diff>
--- a/data-warehouse-and-mining/lab/KevinMa_COMP309_Section005_Assignment1.docx
+++ b/data-warehouse-and-mining/lab/KevinMa_COMP309_Section005_Assignment1.docx
@@ -791,6 +791,9 @@
         <w:pStyle w:val="ListParagraph"/>
       </w:pPr>
       <w:r>
+        <w:rPr>
+          <w:noProof/>
+        </w:rPr>
         <w:drawing>
           <wp:inline distT="0" distB="0" distL="0" distR="0" wp14:anchorId="69FBFDA2" wp14:editId="15395824">
             <wp:extent cx="5943600" cy="3332480"/>
@@ -827,8 +830,6 @@
           </wp:inline>
         </w:drawing>
       </w:r>
-      <w:bookmarkStart w:id="0" w:name="_GoBack"/>
-      <w:bookmarkEnd w:id="0"/>
     </w:p>
     <w:p>
       <w:pPr>
@@ -905,10 +906,10 @@
         </w:rPr>
         <w:lastRenderedPageBreak/>
         <w:drawing>
-          <wp:inline distT="0" distB="0" distL="0" distR="0" wp14:anchorId="45C35A5F" wp14:editId="726ED190">
-            <wp:extent cx="5305425" cy="4257675"/>
-            <wp:effectExtent l="0" t="0" r="9525" b="9525"/>
-            <wp:docPr id="15" name="Picture 15"/>
+          <wp:inline distT="0" distB="0" distL="0" distR="0" wp14:anchorId="10A0F140" wp14:editId="0953D7CE">
+            <wp:extent cx="5289858" cy="4199873"/>
+            <wp:effectExtent l="0" t="0" r="6350" b="0"/>
+            <wp:docPr id="13" name="Picture 13"/>
             <wp:cNvGraphicFramePr>
               <a:graphicFrameLocks xmlns:a="http://schemas.openxmlformats.org/drawingml/2006/main" noChangeAspect="1"/>
             </wp:cNvGraphicFramePr>
@@ -928,7 +929,7 @@
                   <pic:spPr>
                     <a:xfrm>
                       <a:off x="0" y="0"/>
-                      <a:ext cx="5305425" cy="4257675"/>
+                      <a:ext cx="5289858" cy="4199873"/>
                     </a:xfrm>
                     <a:prstGeom prst="rect">
                       <a:avLst/>
@@ -939,6 +940,12 @@
             </a:graphic>
           </wp:inline>
         </w:drawing>
+      </w:r>
+      <w:r>
+        <w:rPr>
+          <w:noProof/>
+        </w:rPr>
+        <w:t xml:space="preserve"> </w:t>
       </w:r>
     </w:p>
     <w:p>
@@ -1005,10 +1012,10 @@
         </w:rPr>
         <w:lastRenderedPageBreak/>
         <w:drawing>
-          <wp:inline distT="0" distB="0" distL="0" distR="0" wp14:anchorId="0EB8DE2C" wp14:editId="652FFA73">
-            <wp:extent cx="5943600" cy="3244215"/>
-            <wp:effectExtent l="0" t="0" r="0" b="0"/>
-            <wp:docPr id="17" name="Picture 17"/>
+          <wp:inline distT="0" distB="0" distL="0" distR="0" wp14:anchorId="3B688D00" wp14:editId="34F5FAB7">
+            <wp:extent cx="5943600" cy="3327400"/>
+            <wp:effectExtent l="0" t="0" r="0" b="6350"/>
+            <wp:docPr id="23" name="Picture 23"/>
             <wp:cNvGraphicFramePr>
               <a:graphicFrameLocks xmlns:a="http://schemas.openxmlformats.org/drawingml/2006/main" noChangeAspect="1"/>
             </wp:cNvGraphicFramePr>
@@ -1028,7 +1035,7 @@
                   <pic:spPr>
                     <a:xfrm>
                       <a:off x="0" y="0"/>
-                      <a:ext cx="5943600" cy="3244215"/>
+                      <a:ext cx="5943600" cy="3327400"/>
                     </a:xfrm>
                     <a:prstGeom prst="rect">
                       <a:avLst/>
@@ -1040,150 +1047,152 @@
           </wp:inline>
         </w:drawing>
       </w:r>
-    </w:p>
-    <w:p>
-      <w:pPr>
-        <w:pStyle w:val="ListParagraph"/>
-        <w:numPr>
-          <w:ilvl w:val="0"/>
-          <w:numId w:val="2"/>
-        </w:numPr>
-      </w:pPr>
-      <w:r>
-        <w:t xml:space="preserve">A cube has been created using the Cube Wizard </w:t>
-      </w:r>
-      <w:r>
-        <w:sym w:font="Wingdings" w:char="F04A"/>
-      </w:r>
-      <w:r>
-        <w:t>!</w:t>
-      </w:r>
-    </w:p>
-    <w:p>
-      <w:r>
-        <w:t>In this “Time for Action”, we created a connection to a data warehouse using the Data Source Wizard and provided credentials for SSAS (SQL Server Analysis Services) to connect to the underlying database.</w:t>
-      </w:r>
-      <w:r>
-        <w:t xml:space="preserve"> </w:t>
-      </w:r>
-      <w:r>
-        <w:t xml:space="preserve">Following that, </w:t>
-      </w:r>
-      <w:r>
-        <w:t xml:space="preserve">we created a data source view using the Data Source View Wizard and the data source we created previously. </w:t>
-      </w:r>
-      <w:r>
-        <w:t xml:space="preserve">The data source view will be used to create the base structure for our cube. </w:t>
-      </w:r>
-      <w:r>
-        <w:t xml:space="preserve">We then created a cube using the Cube Wizard. </w:t>
-      </w:r>
-      <w:r>
-        <w:t>Measure groups and dimensions were defined to create the cube. Measure gr</w:t>
-      </w:r>
-      <w:r>
-        <w:t xml:space="preserve">oups are similar to fact tables and each measure group can contain one or more facts. </w:t>
-      </w:r>
-      <w:r>
-        <w:t xml:space="preserve">We selected </w:t>
-      </w:r>
-      <w:proofErr w:type="spellStart"/>
-      <w:r>
-        <w:t>FactInternetSales</w:t>
-      </w:r>
-      <w:proofErr w:type="spellEnd"/>
-      <w:r>
-        <w:t xml:space="preserve"> table as the measure group and it contains measures such as Sales Amount and Order Quantity.</w:t>
-      </w:r>
-      <w:r>
-        <w:t xml:space="preserve"> </w:t>
-      </w:r>
-      <w:r>
-        <w:t>Finally,</w:t>
-      </w:r>
-      <w:r>
-        <w:t xml:space="preserve"> we defined the dimensions to create the cube.</w:t>
-      </w:r>
-      <w:r>
-        <w:t xml:space="preserve"> There are two different sets of Dimensions we see here. On the right side panel, the dimensions shown are the database dimensions. The dimensions on the left side panel are the cube dimensions. The difference between these two are that we may have some database dimensions that are not used within the cube. We can have multiple cubes within the same project! Or we can have the same database dimension re-used within multiple cubes.</w:t>
-      </w:r>
-      <w:r>
-        <w:t xml:space="preserve"> We even have dimensions which may be used multiple times within the same cube. We call these role-playing dimensions. </w:t>
-      </w:r>
-      <w:r>
-        <w:t>F</w:t>
-      </w:r>
-      <w:r>
-        <w:t xml:space="preserve">or example, there is only one database dimension, Date, but there are three role-playing dimensions in the cube, which are named </w:t>
-      </w:r>
-      <w:proofErr w:type="spellStart"/>
-      <w:r>
-        <w:t>OrderDate</w:t>
-      </w:r>
-      <w:proofErr w:type="spellEnd"/>
-      <w:r>
-        <w:t xml:space="preserve">, </w:t>
-      </w:r>
-      <w:proofErr w:type="spellStart"/>
-      <w:r>
-        <w:t>ShipDate</w:t>
-      </w:r>
-      <w:proofErr w:type="spellEnd"/>
-      <w:r>
-        <w:t xml:space="preserve">, and </w:t>
-      </w:r>
-      <w:proofErr w:type="spellStart"/>
-      <w:r>
-        <w:t>DueDate</w:t>
-      </w:r>
-      <w:proofErr w:type="spellEnd"/>
-      <w:r>
-        <w:t>.</w:t>
-      </w:r>
-    </w:p>
-    <w:p>
-      <w:pPr>
-        <w:pStyle w:val="Heading1"/>
-      </w:pPr>
-      <w:r>
-        <w:t>Time for action – viewing the cube in the browser</w:t>
-      </w:r>
-    </w:p>
-    <w:p>
-      <w:r>
-        <w:t>Change from localhost</w:t>
-      </w:r>
-      <w:r>
-        <w:t xml:space="preserve"> to </w:t>
-      </w:r>
-      <w:proofErr w:type="spellStart"/>
-      <w:r>
-        <w:t>ComputerName</w:t>
-      </w:r>
-      <w:proofErr w:type="spellEnd"/>
-      <w:r>
-        <w:t>\</w:t>
-      </w:r>
-      <w:proofErr w:type="spellStart"/>
-      <w:r>
-        <w:t>MsSqlServerInstance</w:t>
-      </w:r>
-      <w:r>
-        <w:t>Name</w:t>
-      </w:r>
-      <w:proofErr w:type="spellEnd"/>
-    </w:p>
-    <w:p>
       <w:r>
         <w:rPr>
           <w:noProof/>
         </w:rPr>
+        <w:t xml:space="preserve"> </w:t>
+      </w:r>
+    </w:p>
+    <w:p>
+      <w:pPr>
+        <w:pStyle w:val="ListParagraph"/>
+        <w:numPr>
+          <w:ilvl w:val="0"/>
+          <w:numId w:val="2"/>
+        </w:numPr>
+      </w:pPr>
+      <w:r>
+        <w:t xml:space="preserve">A cube has been created using the Cube Wizard </w:t>
+      </w:r>
+      <w:r>
+        <w:sym w:font="Wingdings" w:char="F04A"/>
+      </w:r>
+      <w:r>
+        <w:t>!</w:t>
+      </w:r>
+    </w:p>
+    <w:p>
+      <w:r>
+        <w:t>In this “Time for Action”, we created a connection to a data warehouse using the Data Source Wizard and provided credentials for SSAS (SQL Server Analysis Services) to connect to the underlying database.</w:t>
+      </w:r>
+      <w:r>
+        <w:t xml:space="preserve"> </w:t>
+      </w:r>
+      <w:r>
+        <w:t xml:space="preserve">Following that, </w:t>
+      </w:r>
+      <w:r>
+        <w:t xml:space="preserve">we created a data source view using the Data Source View Wizard and the data source we created previously. </w:t>
+      </w:r>
+      <w:r>
+        <w:t xml:space="preserve">The data source view will be used to create the base structure for our cube. </w:t>
+      </w:r>
+      <w:r>
+        <w:t xml:space="preserve">We then created a cube using the Cube Wizard. </w:t>
+      </w:r>
+      <w:r>
+        <w:t>Measure groups and dimensions were defined to create the cube. Measure gr</w:t>
+      </w:r>
+      <w:r>
+        <w:t xml:space="preserve">oups are similar to fact tables and each measure group can contain one or more facts. </w:t>
+      </w:r>
+      <w:r>
+        <w:t xml:space="preserve">We selected </w:t>
+      </w:r>
+      <w:proofErr w:type="spellStart"/>
+      <w:r>
+        <w:t>FactInternetSales</w:t>
+      </w:r>
+      <w:proofErr w:type="spellEnd"/>
+      <w:r>
+        <w:t xml:space="preserve"> table as the measure group and it contains measures such as Sales Amount and Order Quantity.</w:t>
+      </w:r>
+      <w:r>
+        <w:t xml:space="preserve"> </w:t>
+      </w:r>
+      <w:r>
+        <w:t>Finally,</w:t>
+      </w:r>
+      <w:r>
+        <w:t xml:space="preserve"> we defined the dimensions to create the cube.</w:t>
+      </w:r>
+      <w:r>
+        <w:t xml:space="preserve"> There are two different sets of Dimensions we see here. On the right side panel, the dimensions shown are the database dimensions. The dimensions on the left side panel are the cube dimensions. The difference between these two are that we may have some database dimensions that are not used within the cube. We can have multiple cubes within the same project! Or we can have the same database dimension re-used within multiple cubes.</w:t>
+      </w:r>
+      <w:r>
+        <w:t xml:space="preserve"> We even have dimensions which may be used multiple times within the same cube. We call these role-playing dimensions. </w:t>
+      </w:r>
+      <w:r>
+        <w:t>F</w:t>
+      </w:r>
+      <w:r>
+        <w:t xml:space="preserve">or example, there is only one database dimension, Date, but there are three role-playing dimensions in the cube, which are named </w:t>
+      </w:r>
+      <w:proofErr w:type="spellStart"/>
+      <w:r>
+        <w:t>OrderDate</w:t>
+      </w:r>
+      <w:proofErr w:type="spellEnd"/>
+      <w:r>
+        <w:t xml:space="preserve">, </w:t>
+      </w:r>
+      <w:proofErr w:type="spellStart"/>
+      <w:r>
+        <w:t>ShipDate</w:t>
+      </w:r>
+      <w:proofErr w:type="spellEnd"/>
+      <w:r>
+        <w:t xml:space="preserve">, and </w:t>
+      </w:r>
+      <w:proofErr w:type="spellStart"/>
+      <w:r>
+        <w:t>DueDate</w:t>
+      </w:r>
+      <w:proofErr w:type="spellEnd"/>
+      <w:r>
+        <w:t>.</w:t>
+      </w:r>
+    </w:p>
+    <w:p>
+      <w:pPr>
+        <w:pStyle w:val="Heading1"/>
+      </w:pPr>
+      <w:r>
         <w:lastRenderedPageBreak/>
+        <w:t>Time for action – viewing the cube in the browser</w:t>
+      </w:r>
+    </w:p>
+    <w:p>
+      <w:pPr>
+        <w:pStyle w:val="ListParagraph"/>
+        <w:numPr>
+          <w:ilvl w:val="0"/>
+          <w:numId w:val="3"/>
+        </w:numPr>
+      </w:pPr>
+      <w:r>
+        <w:t xml:space="preserve">Change from localhost to </w:t>
+      </w:r>
+      <w:proofErr w:type="spellStart"/>
+      <w:r>
+        <w:t>ComputerName</w:t>
+      </w:r>
+      <w:proofErr w:type="spellEnd"/>
+      <w:r>
+        <w:t>\</w:t>
+      </w:r>
+      <w:proofErr w:type="spellStart"/>
+      <w:r>
+        <w:t>MsSqlServerInstanceName</w:t>
+      </w:r>
+      <w:proofErr w:type="spellEnd"/>
+      <w:r>
         <w:drawing>
-          <wp:inline distT="0" distB="0" distL="0" distR="0" wp14:anchorId="7CA7FE04" wp14:editId="53C8E367">
-            <wp:extent cx="5943600" cy="3229610"/>
-            <wp:effectExtent l="0" t="0" r="0" b="8890"/>
-            <wp:docPr id="18" name="Picture 18"/>
+          <wp:inline distT="0" distB="0" distL="0" distR="0" wp14:anchorId="786CCA7F" wp14:editId="2D7D1ADB">
+            <wp:extent cx="5943600" cy="2590165"/>
+            <wp:effectExtent l="0" t="0" r="0" b="635"/>
+            <wp:docPr id="25" name="Picture 25"/>
             <wp:cNvGraphicFramePr>
               <a:graphicFrameLocks xmlns:a="http://schemas.openxmlformats.org/drawingml/2006/main" noChangeAspect="1"/>
             </wp:cNvGraphicFramePr>
@@ -1203,7 +1212,7 @@
                   <pic:spPr>
                     <a:xfrm>
                       <a:off x="0" y="0"/>
-                      <a:ext cx="5943600" cy="3229610"/>
+                      <a:ext cx="5943600" cy="2590165"/>
                     </a:xfrm>
                     <a:prstGeom prst="rect">
                       <a:avLst/>
@@ -1217,15 +1226,23 @@
       </w:r>
     </w:p>
     <w:p>
-      <w:r>
-        <w:rPr>
-          <w:noProof/>
-        </w:rPr>
+      <w:pPr>
+        <w:pStyle w:val="ListParagraph"/>
+      </w:pPr>
+      <w:r>
+        <w:t>to</w:t>
+      </w:r>
+    </w:p>
+    <w:p>
+      <w:pPr>
+        <w:pStyle w:val="ListParagraph"/>
+      </w:pPr>
+      <w:r>
         <w:drawing>
-          <wp:inline distT="0" distB="0" distL="0" distR="0" wp14:anchorId="5CC8BB4F" wp14:editId="1BC6BE30">
-            <wp:extent cx="5943600" cy="3218180"/>
+          <wp:inline distT="0" distB="0" distL="0" distR="0" wp14:anchorId="7ED8804F" wp14:editId="38174E62">
+            <wp:extent cx="5943600" cy="2589530"/>
             <wp:effectExtent l="0" t="0" r="0" b="1270"/>
-            <wp:docPr id="19" name="Picture 19"/>
+            <wp:docPr id="26" name="Picture 26"/>
             <wp:cNvGraphicFramePr>
               <a:graphicFrameLocks xmlns:a="http://schemas.openxmlformats.org/drawingml/2006/main" noChangeAspect="1"/>
             </wp:cNvGraphicFramePr>
@@ -1245,7 +1262,7 @@
                   <pic:spPr>
                     <a:xfrm>
                       <a:off x="0" y="0"/>
-                      <a:ext cx="5943600" cy="3218180"/>
+                      <a:ext cx="5943600" cy="2589530"/>
                     </a:xfrm>
                     <a:prstGeom prst="rect">
                       <a:avLst/>
@@ -1259,16 +1276,28 @@
       </w:r>
     </w:p>
     <w:p>
-      <w:r>
-        <w:rPr>
-          <w:noProof/>
-        </w:rPr>
+      <w:pPr>
+        <w:pStyle w:val="ListParagraph"/>
+        <w:numPr>
+          <w:ilvl w:val="0"/>
+          <w:numId w:val="3"/>
+        </w:numPr>
+      </w:pPr>
+      <w:r>
+        <w:t xml:space="preserve">Change from service account in data source to </w:t>
+      </w:r>
+    </w:p>
+    <w:p>
+      <w:pPr>
+        <w:pStyle w:val="ListParagraph"/>
+      </w:pPr>
+      <w:r>
         <w:lastRenderedPageBreak/>
         <w:drawing>
-          <wp:inline distT="0" distB="0" distL="0" distR="0" wp14:anchorId="327AEDE9" wp14:editId="3105DF82">
-            <wp:extent cx="5943600" cy="4241165"/>
-            <wp:effectExtent l="0" t="0" r="0" b="6985"/>
-            <wp:docPr id="20" name="Picture 20"/>
+          <wp:inline distT="0" distB="0" distL="0" distR="0" wp14:anchorId="497D99A9" wp14:editId="727CD50A">
+            <wp:extent cx="5792928" cy="6684734"/>
+            <wp:effectExtent l="0" t="0" r="0" b="1905"/>
+            <wp:docPr id="28" name="Picture 28"/>
             <wp:cNvGraphicFramePr>
               <a:graphicFrameLocks xmlns:a="http://schemas.openxmlformats.org/drawingml/2006/main" noChangeAspect="1"/>
             </wp:cNvGraphicFramePr>
@@ -1288,7 +1317,7 @@
                   <pic:spPr>
                     <a:xfrm>
                       <a:off x="0" y="0"/>
-                      <a:ext cx="5943600" cy="4241165"/>
+                      <a:ext cx="5792928" cy="6684734"/>
                     </a:xfrm>
                     <a:prstGeom prst="rect">
                       <a:avLst/>
@@ -1302,20 +1331,19 @@
       </w:r>
     </w:p>
     <w:p>
-      <w:r>
-        <w:t>Grand Total</w:t>
-      </w:r>
-    </w:p>
-    <w:p>
-      <w:r>
-        <w:rPr>
-          <w:noProof/>
-        </w:rPr>
+      <w:pPr>
+        <w:pStyle w:val="ListParagraph"/>
+        <w:numPr>
+          <w:ilvl w:val="0"/>
+          <w:numId w:val="3"/>
+        </w:numPr>
+      </w:pPr>
+      <w:r>
         <w:drawing>
-          <wp:inline distT="0" distB="0" distL="0" distR="0" wp14:anchorId="495C4C3A" wp14:editId="74E52A47">
-            <wp:extent cx="5943600" cy="3244215"/>
+          <wp:inline distT="0" distB="0" distL="0" distR="0" wp14:anchorId="25A110D0" wp14:editId="0D11CB07">
+            <wp:extent cx="5943600" cy="1410335"/>
             <wp:effectExtent l="0" t="0" r="0" b="0"/>
-            <wp:docPr id="21" name="Picture 21"/>
+            <wp:docPr id="24" name="Picture 24"/>
             <wp:cNvGraphicFramePr>
               <a:graphicFrameLocks xmlns:a="http://schemas.openxmlformats.org/drawingml/2006/main" noChangeAspect="1"/>
             </wp:cNvGraphicFramePr>
@@ -1335,7 +1363,7 @@
                   <pic:spPr>
                     <a:xfrm>
                       <a:off x="0" y="0"/>
-                      <a:ext cx="5943600" cy="3244215"/>
+                      <a:ext cx="5943600" cy="1410335"/>
                     </a:xfrm>
                     <a:prstGeom prst="rect">
                       <a:avLst/>
@@ -1348,18 +1376,21 @@
         </w:drawing>
       </w:r>
     </w:p>
-    <w:p/>
-    <w:p>
-      <w:r>
-        <w:rPr>
-          <w:noProof/>
-        </w:rPr>
+    <w:p>
+      <w:pPr>
+        <w:pStyle w:val="ListParagraph"/>
+        <w:numPr>
+          <w:ilvl w:val="0"/>
+          <w:numId w:val="3"/>
+        </w:numPr>
+      </w:pPr>
+      <w:r>
         <w:lastRenderedPageBreak/>
         <w:drawing>
-          <wp:inline distT="0" distB="0" distL="0" distR="0" wp14:anchorId="1693E480" wp14:editId="42B1BBF8">
-            <wp:extent cx="5943600" cy="3244215"/>
-            <wp:effectExtent l="0" t="0" r="0" b="0"/>
-            <wp:docPr id="22" name="Picture 22"/>
+          <wp:inline distT="0" distB="0" distL="0" distR="0" wp14:anchorId="345FEF7B" wp14:editId="2E606F7C">
+            <wp:extent cx="5943600" cy="4526280"/>
+            <wp:effectExtent l="0" t="0" r="0" b="7620"/>
+            <wp:docPr id="27" name="Picture 27"/>
             <wp:cNvGraphicFramePr>
               <a:graphicFrameLocks xmlns:a="http://schemas.openxmlformats.org/drawingml/2006/main" noChangeAspect="1"/>
             </wp:cNvGraphicFramePr>
@@ -1379,7 +1410,7 @@
                   <pic:spPr>
                     <a:xfrm>
                       <a:off x="0" y="0"/>
-                      <a:ext cx="5943600" cy="3244215"/>
+                      <a:ext cx="5943600" cy="4526280"/>
                     </a:xfrm>
                     <a:prstGeom prst="rect">
                       <a:avLst/>
@@ -1392,40 +1423,1140 @@
         </w:drawing>
       </w:r>
     </w:p>
+    <w:p>
+      <w:pPr>
+        <w:pStyle w:val="ListParagraph"/>
+        <w:numPr>
+          <w:ilvl w:val="0"/>
+          <w:numId w:val="3"/>
+        </w:numPr>
+      </w:pPr>
+      <w:r>
+        <w:t>Go to Browser tab, which is the last tab in the cube designer</w:t>
+      </w:r>
+    </w:p>
+    <w:p>
+      <w:pPr>
+        <w:pStyle w:val="ListParagraph"/>
+        <w:numPr>
+          <w:ilvl w:val="0"/>
+          <w:numId w:val="3"/>
+        </w:numPr>
+      </w:pPr>
+      <w:r>
+        <w:t>To see grand total of Sales Amount and Order Quantity calculated from the cube, drop-and-drag Sales Amount and Order Quantity measures from the Metadata pane on the left side to the pane on the right side and press execute query:</w:t>
+      </w:r>
+    </w:p>
+    <w:p>
+      <w:pPr>
+        <w:pStyle w:val="ListParagraph"/>
+      </w:pPr>
+      <w:r>
+        <w:lastRenderedPageBreak/>
+        <w:drawing>
+          <wp:inline distT="0" distB="0" distL="0" distR="0" wp14:anchorId="4B662527" wp14:editId="5D708FC3">
+            <wp:extent cx="5943600" cy="3327400"/>
+            <wp:effectExtent l="0" t="0" r="0" b="6350"/>
+            <wp:docPr id="29" name="Picture 29"/>
+            <wp:cNvGraphicFramePr>
+              <a:graphicFrameLocks xmlns:a="http://schemas.openxmlformats.org/drawingml/2006/main" noChangeAspect="1"/>
+            </wp:cNvGraphicFramePr>
+            <a:graphic xmlns:a="http://schemas.openxmlformats.org/drawingml/2006/main">
+              <a:graphicData uri="http://schemas.openxmlformats.org/drawingml/2006/picture">
+                <pic:pic xmlns:pic="http://schemas.openxmlformats.org/drawingml/2006/picture">
+                  <pic:nvPicPr>
+                    <pic:cNvPr id="1" name=""/>
+                    <pic:cNvPicPr/>
+                  </pic:nvPicPr>
+                  <pic:blipFill>
+                    <a:blip r:embed="rId26"/>
+                    <a:stretch>
+                      <a:fillRect/>
+                    </a:stretch>
+                  </pic:blipFill>
+                  <pic:spPr>
+                    <a:xfrm>
+                      <a:off x="0" y="0"/>
+                      <a:ext cx="5943600" cy="3327400"/>
+                    </a:xfrm>
+                    <a:prstGeom prst="rect">
+                      <a:avLst/>
+                    </a:prstGeom>
+                  </pic:spPr>
+                </pic:pic>
+              </a:graphicData>
+            </a:graphic>
+          </wp:inline>
+        </w:drawing>
+      </w:r>
+    </w:p>
+    <w:p>
+      <w:pPr>
+        <w:pStyle w:val="ListParagraph"/>
+        <w:numPr>
+          <w:ilvl w:val="0"/>
+          <w:numId w:val="3"/>
+        </w:numPr>
+      </w:pPr>
+      <w:r>
+        <w:t xml:space="preserve">Slice and dice the Sales Amount by Sales Territory by dragging the Sales Territory Key </w:t>
+      </w:r>
+      <w:r>
+        <w:t xml:space="preserve">dimension </w:t>
+      </w:r>
+      <w:r>
+        <w:t>from the Metadata pane and re-executing the query on the right:</w:t>
+      </w:r>
+    </w:p>
+    <w:p>
+      <w:pPr>
+        <w:pStyle w:val="ListParagraph"/>
+      </w:pPr>
+      <w:r>
+        <w:drawing>
+          <wp:inline distT="0" distB="0" distL="0" distR="0" wp14:anchorId="27E24F68" wp14:editId="630C1F0C">
+            <wp:extent cx="5943600" cy="3328035"/>
+            <wp:effectExtent l="0" t="0" r="0" b="5715"/>
+            <wp:docPr id="30" name="Picture 30"/>
+            <wp:cNvGraphicFramePr>
+              <a:graphicFrameLocks xmlns:a="http://schemas.openxmlformats.org/drawingml/2006/main" noChangeAspect="1"/>
+            </wp:cNvGraphicFramePr>
+            <a:graphic xmlns:a="http://schemas.openxmlformats.org/drawingml/2006/main">
+              <a:graphicData uri="http://schemas.openxmlformats.org/drawingml/2006/picture">
+                <pic:pic xmlns:pic="http://schemas.openxmlformats.org/drawingml/2006/picture">
+                  <pic:nvPicPr>
+                    <pic:cNvPr id="1" name=""/>
+                    <pic:cNvPicPr/>
+                  </pic:nvPicPr>
+                  <pic:blipFill>
+                    <a:blip r:embed="rId27"/>
+                    <a:stretch>
+                      <a:fillRect/>
+                    </a:stretch>
+                  </pic:blipFill>
+                  <pic:spPr>
+                    <a:xfrm>
+                      <a:off x="0" y="0"/>
+                      <a:ext cx="5943600" cy="3328035"/>
+                    </a:xfrm>
+                    <a:prstGeom prst="rect">
+                      <a:avLst/>
+                    </a:prstGeom>
+                  </pic:spPr>
+                </pic:pic>
+              </a:graphicData>
+            </a:graphic>
+          </wp:inline>
+        </w:drawing>
+      </w:r>
+    </w:p>
+    <w:p>
+      <w:pPr>
+        <w:pStyle w:val="ListParagraph"/>
+      </w:pPr>
+    </w:p>
+    <w:p>
+      <w:r>
+        <w:t xml:space="preserve">While this may be useful for the SSAS developers, this does not make much sense to the Business Users. </w:t>
+      </w:r>
+      <w:proofErr w:type="gramStart"/>
+      <w:r>
+        <w:t>So</w:t>
+      </w:r>
+      <w:proofErr w:type="gramEnd"/>
+      <w:r>
+        <w:t xml:space="preserve"> in the next section we will be bringing more descriptive information as additional attributes and better designing the output to make it more useful.</w:t>
+      </w:r>
+    </w:p>
+    <w:p>
+      <w:pPr>
+        <w:pStyle w:val="Heading1"/>
+      </w:pPr>
+      <w:r>
+        <w:lastRenderedPageBreak/>
+        <w:t xml:space="preserve">Time for action – </w:t>
+      </w:r>
+      <w:r>
+        <w:t>using the Dimension Designer</w:t>
+      </w:r>
+    </w:p>
+    <w:p/>
+    <w:p>
+      <w:pPr>
+        <w:pStyle w:val="ListParagraph"/>
+        <w:numPr>
+          <w:ilvl w:val="0"/>
+          <w:numId w:val="4"/>
+        </w:numPr>
+      </w:pPr>
+      <w:r>
+        <w:t>Open the Dimension Designer by double clicking on the Sales Territory dimension in the Solution Explorer</w:t>
+      </w:r>
+    </w:p>
+    <w:p>
+      <w:pPr>
+        <w:pStyle w:val="ListParagraph"/>
+      </w:pPr>
+      <w:r>
+        <w:drawing>
+          <wp:inline distT="0" distB="0" distL="0" distR="0" wp14:anchorId="53D889EA" wp14:editId="352FB4B8">
+            <wp:extent cx="2942198" cy="3681558"/>
+            <wp:effectExtent l="0" t="0" r="0" b="0"/>
+            <wp:docPr id="33" name="Picture 33"/>
+            <wp:cNvGraphicFramePr>
+              <a:graphicFrameLocks xmlns:a="http://schemas.openxmlformats.org/drawingml/2006/main" noChangeAspect="1"/>
+            </wp:cNvGraphicFramePr>
+            <a:graphic xmlns:a="http://schemas.openxmlformats.org/drawingml/2006/main">
+              <a:graphicData uri="http://schemas.openxmlformats.org/drawingml/2006/picture">
+                <pic:pic xmlns:pic="http://schemas.openxmlformats.org/drawingml/2006/picture">
+                  <pic:nvPicPr>
+                    <pic:cNvPr id="1" name=""/>
+                    <pic:cNvPicPr/>
+                  </pic:nvPicPr>
+                  <pic:blipFill>
+                    <a:blip r:embed="rId28"/>
+                    <a:stretch>
+                      <a:fillRect/>
+                    </a:stretch>
+                  </pic:blipFill>
+                  <pic:spPr>
+                    <a:xfrm>
+                      <a:off x="0" y="0"/>
+                      <a:ext cx="2942198" cy="3681558"/>
+                    </a:xfrm>
+                    <a:prstGeom prst="rect">
+                      <a:avLst/>
+                    </a:prstGeom>
+                  </pic:spPr>
+                </pic:pic>
+              </a:graphicData>
+            </a:graphic>
+          </wp:inline>
+        </w:drawing>
+      </w:r>
+    </w:p>
+    <w:p>
+      <w:pPr>
+        <w:pStyle w:val="ListParagraph"/>
+        <w:numPr>
+          <w:ilvl w:val="0"/>
+          <w:numId w:val="4"/>
+        </w:numPr>
+      </w:pPr>
+      <w:r>
+        <w:t>D</w:t>
+      </w:r>
+      <w:r>
+        <w:t>rag-and-drop Sales Territory Region, Sales Territory Group and Sales Territory Country from the Data Source View to the Attributes panel</w:t>
+      </w:r>
+    </w:p>
+    <w:p>
+      <w:pPr>
+        <w:pStyle w:val="ListParagraph"/>
+      </w:pPr>
+      <w:r>
+        <w:lastRenderedPageBreak/>
+        <w:drawing>
+          <wp:inline distT="0" distB="0" distL="0" distR="0" wp14:anchorId="6E4437FB" wp14:editId="3DE9E260">
+            <wp:extent cx="5943600" cy="3327400"/>
+            <wp:effectExtent l="0" t="0" r="0" b="6350"/>
+            <wp:docPr id="31" name="Picture 31"/>
+            <wp:cNvGraphicFramePr>
+              <a:graphicFrameLocks xmlns:a="http://schemas.openxmlformats.org/drawingml/2006/main" noChangeAspect="1"/>
+            </wp:cNvGraphicFramePr>
+            <a:graphic xmlns:a="http://schemas.openxmlformats.org/drawingml/2006/main">
+              <a:graphicData uri="http://schemas.openxmlformats.org/drawingml/2006/picture">
+                <pic:pic xmlns:pic="http://schemas.openxmlformats.org/drawingml/2006/picture">
+                  <pic:nvPicPr>
+                    <pic:cNvPr id="1" name=""/>
+                    <pic:cNvPicPr/>
+                  </pic:nvPicPr>
+                  <pic:blipFill>
+                    <a:blip r:embed="rId29"/>
+                    <a:stretch>
+                      <a:fillRect/>
+                    </a:stretch>
+                  </pic:blipFill>
+                  <pic:spPr>
+                    <a:xfrm>
+                      <a:off x="0" y="0"/>
+                      <a:ext cx="5943600" cy="3327400"/>
+                    </a:xfrm>
+                    <a:prstGeom prst="rect">
+                      <a:avLst/>
+                    </a:prstGeom>
+                  </pic:spPr>
+                </pic:pic>
+              </a:graphicData>
+            </a:graphic>
+          </wp:inline>
+        </w:drawing>
+      </w:r>
+    </w:p>
+    <w:p>
+      <w:pPr>
+        <w:pStyle w:val="ListParagraph"/>
+        <w:numPr>
+          <w:ilvl w:val="0"/>
+          <w:numId w:val="4"/>
+        </w:numPr>
+      </w:pPr>
+      <w:r>
+        <w:t>Select Sales Territory Key in the Attributes pane, and then in the Properties</w:t>
+      </w:r>
+      <w:r>
+        <w:t xml:space="preserve"> </w:t>
+      </w:r>
+      <w:r>
+        <w:t xml:space="preserve">window, change the </w:t>
+      </w:r>
+      <w:proofErr w:type="spellStart"/>
+      <w:r>
+        <w:t>AttributeHierarchyVisible</w:t>
+      </w:r>
+      <w:proofErr w:type="spellEnd"/>
+      <w:r>
+        <w:t xml:space="preserve"> property of this attribute to false</w:t>
+      </w:r>
+      <w:r>
+        <w:t>.</w:t>
+      </w:r>
+      <w:r>
+        <w:t xml:space="preserve"> </w:t>
+      </w:r>
+    </w:p>
+    <w:p>
+      <w:pPr>
+        <w:pStyle w:val="ListParagraph"/>
+      </w:pPr>
+      <w:r>
+        <w:drawing>
+          <wp:inline distT="0" distB="0" distL="0" distR="0" wp14:anchorId="28CAC376" wp14:editId="4CEB25B6">
+            <wp:extent cx="5943600" cy="2749550"/>
+            <wp:effectExtent l="0" t="0" r="0" b="0"/>
+            <wp:docPr id="34" name="Picture 34"/>
+            <wp:cNvGraphicFramePr>
+              <a:graphicFrameLocks xmlns:a="http://schemas.openxmlformats.org/drawingml/2006/main" noChangeAspect="1"/>
+            </wp:cNvGraphicFramePr>
+            <a:graphic xmlns:a="http://schemas.openxmlformats.org/drawingml/2006/main">
+              <a:graphicData uri="http://schemas.openxmlformats.org/drawingml/2006/picture">
+                <pic:pic xmlns:pic="http://schemas.openxmlformats.org/drawingml/2006/picture">
+                  <pic:nvPicPr>
+                    <pic:cNvPr id="1" name=""/>
+                    <pic:cNvPicPr/>
+                  </pic:nvPicPr>
+                  <pic:blipFill>
+                    <a:blip r:embed="rId30"/>
+                    <a:stretch>
+                      <a:fillRect/>
+                    </a:stretch>
+                  </pic:blipFill>
+                  <pic:spPr>
+                    <a:xfrm>
+                      <a:off x="0" y="0"/>
+                      <a:ext cx="5943600" cy="2749550"/>
+                    </a:xfrm>
+                    <a:prstGeom prst="rect">
+                      <a:avLst/>
+                    </a:prstGeom>
+                  </pic:spPr>
+                </pic:pic>
+              </a:graphicData>
+            </a:graphic>
+          </wp:inline>
+        </w:drawing>
+      </w:r>
+    </w:p>
+    <w:p>
+      <w:r>
+        <w:t>This property:</w:t>
+      </w:r>
+    </w:p>
+    <w:p>
+      <w:r>
+        <w:drawing>
+          <wp:inline distT="0" distB="0" distL="0" distR="0" wp14:anchorId="0FA4C78C" wp14:editId="47F0B412">
+            <wp:extent cx="6620929" cy="114593"/>
+            <wp:effectExtent l="0" t="0" r="0" b="0"/>
+            <wp:docPr id="37" name="Picture 37"/>
+            <wp:cNvGraphicFramePr>
+              <a:graphicFrameLocks xmlns:a="http://schemas.openxmlformats.org/drawingml/2006/main" noChangeAspect="1"/>
+            </wp:cNvGraphicFramePr>
+            <a:graphic xmlns:a="http://schemas.openxmlformats.org/drawingml/2006/main">
+              <a:graphicData uri="http://schemas.openxmlformats.org/drawingml/2006/picture">
+                <pic:pic xmlns:pic="http://schemas.openxmlformats.org/drawingml/2006/picture">
+                  <pic:nvPicPr>
+                    <pic:cNvPr id="1" name=""/>
+                    <pic:cNvPicPr/>
+                  </pic:nvPicPr>
+                  <pic:blipFill>
+                    <a:blip r:embed="rId31"/>
+                    <a:stretch>
+                      <a:fillRect/>
+                    </a:stretch>
+                  </pic:blipFill>
+                  <pic:spPr>
+                    <a:xfrm>
+                      <a:off x="0" y="0"/>
+                      <a:ext cx="7188892" cy="124423"/>
+                    </a:xfrm>
+                    <a:prstGeom prst="rect">
+                      <a:avLst/>
+                    </a:prstGeom>
+                  </pic:spPr>
+                </pic:pic>
+              </a:graphicData>
+            </a:graphic>
+          </wp:inline>
+        </w:drawing>
+      </w:r>
+    </w:p>
+    <w:p>
+      <w:r>
+        <w:t xml:space="preserve">Some other useful properties </w:t>
+      </w:r>
+      <w:r>
+        <w:t xml:space="preserve">of attributes </w:t>
+      </w:r>
+      <w:r>
+        <w:t>are:</w:t>
+      </w:r>
+    </w:p>
+    <w:p>
+      <w:r>
+        <w:lastRenderedPageBreak/>
+        <w:drawing>
+          <wp:inline distT="0" distB="0" distL="0" distR="0" wp14:anchorId="013177A5" wp14:editId="61C7B0CF">
+            <wp:extent cx="5435832" cy="5626430"/>
+            <wp:effectExtent l="0" t="0" r="0" b="0"/>
+            <wp:docPr id="38" name="Picture 38"/>
+            <wp:cNvGraphicFramePr>
+              <a:graphicFrameLocks xmlns:a="http://schemas.openxmlformats.org/drawingml/2006/main" noChangeAspect="1"/>
+            </wp:cNvGraphicFramePr>
+            <a:graphic xmlns:a="http://schemas.openxmlformats.org/drawingml/2006/main">
+              <a:graphicData uri="http://schemas.openxmlformats.org/drawingml/2006/picture">
+                <pic:pic xmlns:pic="http://schemas.openxmlformats.org/drawingml/2006/picture">
+                  <pic:nvPicPr>
+                    <pic:cNvPr id="1" name=""/>
+                    <pic:cNvPicPr/>
+                  </pic:nvPicPr>
+                  <pic:blipFill>
+                    <a:blip r:embed="rId32"/>
+                    <a:stretch>
+                      <a:fillRect/>
+                    </a:stretch>
+                  </pic:blipFill>
+                  <pic:spPr>
+                    <a:xfrm>
+                      <a:off x="0" y="0"/>
+                      <a:ext cx="5435832" cy="5626430"/>
+                    </a:xfrm>
+                    <a:prstGeom prst="rect">
+                      <a:avLst/>
+                    </a:prstGeom>
+                  </pic:spPr>
+                </pic:pic>
+              </a:graphicData>
+            </a:graphic>
+          </wp:inline>
+        </w:drawing>
+      </w:r>
+    </w:p>
+    <w:p>
+      <w:pPr>
+        <w:pStyle w:val="ListParagraph"/>
+      </w:pPr>
+    </w:p>
+    <w:p>
+      <w:pPr>
+        <w:pStyle w:val="ListParagraph"/>
+        <w:numPr>
+          <w:ilvl w:val="0"/>
+          <w:numId w:val="4"/>
+        </w:numPr>
+      </w:pPr>
+      <w:r>
+        <w:t xml:space="preserve">Re-process the </w:t>
+      </w:r>
+      <w:r>
+        <w:t>dimension</w:t>
+      </w:r>
+    </w:p>
+    <w:p>
+      <w:pPr>
+        <w:pStyle w:val="ListParagraph"/>
+      </w:pPr>
+      <w:r>
+        <w:lastRenderedPageBreak/>
+        <w:drawing>
+          <wp:inline distT="0" distB="0" distL="0" distR="0" wp14:anchorId="3C90F254" wp14:editId="4D8909A5">
+            <wp:extent cx="5943600" cy="4526280"/>
+            <wp:effectExtent l="0" t="0" r="0" b="7620"/>
+            <wp:docPr id="35" name="Picture 35"/>
+            <wp:cNvGraphicFramePr>
+              <a:graphicFrameLocks xmlns:a="http://schemas.openxmlformats.org/drawingml/2006/main" noChangeAspect="1"/>
+            </wp:cNvGraphicFramePr>
+            <a:graphic xmlns:a="http://schemas.openxmlformats.org/drawingml/2006/main">
+              <a:graphicData uri="http://schemas.openxmlformats.org/drawingml/2006/picture">
+                <pic:pic xmlns:pic="http://schemas.openxmlformats.org/drawingml/2006/picture">
+                  <pic:nvPicPr>
+                    <pic:cNvPr id="1" name=""/>
+                    <pic:cNvPicPr/>
+                  </pic:nvPicPr>
+                  <pic:blipFill>
+                    <a:blip r:embed="rId33"/>
+                    <a:stretch>
+                      <a:fillRect/>
+                    </a:stretch>
+                  </pic:blipFill>
+                  <pic:spPr>
+                    <a:xfrm>
+                      <a:off x="0" y="0"/>
+                      <a:ext cx="5943600" cy="4526280"/>
+                    </a:xfrm>
+                    <a:prstGeom prst="rect">
+                      <a:avLst/>
+                    </a:prstGeom>
+                  </pic:spPr>
+                </pic:pic>
+              </a:graphicData>
+            </a:graphic>
+          </wp:inline>
+        </w:drawing>
+      </w:r>
+    </w:p>
+    <w:p>
+      <w:pPr>
+        <w:pStyle w:val="ListParagraph"/>
+        <w:numPr>
+          <w:ilvl w:val="0"/>
+          <w:numId w:val="4"/>
+        </w:numPr>
+      </w:pPr>
+      <w:r>
+        <w:t xml:space="preserve">Go back to the Browser tab and you should now be able to see the values for the new </w:t>
+      </w:r>
+      <w:r>
+        <w:t>attribute</w:t>
+      </w:r>
+      <w:r>
+        <w:t xml:space="preserve"> selected (e.g. Sales Territory Country)</w:t>
+      </w:r>
+    </w:p>
+    <w:p>
+      <w:pPr>
+        <w:pStyle w:val="ListParagraph"/>
+      </w:pPr>
+      <w:r>
+        <w:drawing>
+          <wp:inline distT="0" distB="0" distL="0" distR="0" wp14:anchorId="7D41C377" wp14:editId="5EF4B220">
+            <wp:extent cx="4039805" cy="2599195"/>
+            <wp:effectExtent l="0" t="0" r="0" b="0"/>
+            <wp:docPr id="36" name="Picture 36"/>
+            <wp:cNvGraphicFramePr>
+              <a:graphicFrameLocks xmlns:a="http://schemas.openxmlformats.org/drawingml/2006/main" noChangeAspect="1"/>
+            </wp:cNvGraphicFramePr>
+            <a:graphic xmlns:a="http://schemas.openxmlformats.org/drawingml/2006/main">
+              <a:graphicData uri="http://schemas.openxmlformats.org/drawingml/2006/picture">
+                <pic:pic xmlns:pic="http://schemas.openxmlformats.org/drawingml/2006/picture">
+                  <pic:nvPicPr>
+                    <pic:cNvPr id="1" name=""/>
+                    <pic:cNvPicPr/>
+                  </pic:nvPicPr>
+                  <pic:blipFill>
+                    <a:blip r:embed="rId34"/>
+                    <a:stretch>
+                      <a:fillRect/>
+                    </a:stretch>
+                  </pic:blipFill>
+                  <pic:spPr>
+                    <a:xfrm>
+                      <a:off x="0" y="0"/>
+                      <a:ext cx="4039805" cy="2599195"/>
+                    </a:xfrm>
+                    <a:prstGeom prst="rect">
+                      <a:avLst/>
+                    </a:prstGeom>
+                  </pic:spPr>
+                </pic:pic>
+              </a:graphicData>
+            </a:graphic>
+          </wp:inline>
+        </w:drawing>
+      </w:r>
+    </w:p>
+    <w:p>
+      <w:pPr>
+        <w:pStyle w:val="ListParagraph"/>
+        <w:numPr>
+          <w:ilvl w:val="0"/>
+          <w:numId w:val="4"/>
+        </w:numPr>
+      </w:pPr>
+      <w:r>
+        <w:t xml:space="preserve">To see the changes in the </w:t>
+      </w:r>
+      <w:r>
+        <w:t>cube,</w:t>
+      </w:r>
+      <w:r>
+        <w:t xml:space="preserve"> </w:t>
+      </w:r>
+      <w:r>
+        <w:t xml:space="preserve">we </w:t>
+      </w:r>
+      <w:r>
+        <w:t>need to process and deploy again (NOTE: Every time we make a change to the metadata of the SSAS cube, dimension or measures, we need to deploy the changes and process again to see the changes).</w:t>
+      </w:r>
+    </w:p>
+    <w:p>
+      <w:pPr>
+        <w:pStyle w:val="Heading1"/>
+      </w:pPr>
+      <w:r>
+        <w:lastRenderedPageBreak/>
+        <w:t xml:space="preserve">Time for action – </w:t>
+      </w:r>
+      <w:r>
+        <w:t>change the order of the Month attribute</w:t>
+      </w:r>
+    </w:p>
+    <w:p>
+      <w:r>
+        <w:t>The date dimension is currently an integer in the format of YYYYMMDD. This is not well formed to a business user, so we want to change this format and add two other attributes for the years and month.</w:t>
+      </w:r>
+    </w:p>
+    <w:p>
+      <w:pPr>
+        <w:pStyle w:val="ListParagraph"/>
+        <w:numPr>
+          <w:ilvl w:val="0"/>
+          <w:numId w:val="5"/>
+        </w:numPr>
+      </w:pPr>
+      <w:r>
+        <w:t xml:space="preserve">Open the Dimension Designer for the Date dimension by double clicking on the Date </w:t>
+      </w:r>
+      <w:r>
+        <w:t>dimension in</w:t>
+      </w:r>
+      <w:r>
+        <w:t xml:space="preserve"> the Solution Explorer</w:t>
+      </w:r>
+      <w:r>
+        <w:t>.</w:t>
+      </w:r>
+    </w:p>
+    <w:p>
+      <w:pPr>
+        <w:pStyle w:val="ListParagraph"/>
+        <w:numPr>
+          <w:ilvl w:val="0"/>
+          <w:numId w:val="5"/>
+        </w:numPr>
+      </w:pPr>
+      <w:r>
+        <w:t xml:space="preserve">Go to the Dimension Structure tab, select </w:t>
+      </w:r>
+      <w:proofErr w:type="spellStart"/>
+      <w:r>
+        <w:t>DateKey</w:t>
+      </w:r>
+      <w:proofErr w:type="spellEnd"/>
+      <w:r>
+        <w:t xml:space="preserve"> in the attributes pane, and then click on the ellipsis button of the </w:t>
+      </w:r>
+      <w:proofErr w:type="spellStart"/>
+      <w:r>
+        <w:t>NameColumn</w:t>
+      </w:r>
+      <w:proofErr w:type="spellEnd"/>
+      <w:r>
+        <w:t xml:space="preserve"> property in the Properties window.</w:t>
+      </w:r>
+    </w:p>
+    <w:p>
+      <w:pPr>
+        <w:pStyle w:val="ListParagraph"/>
+        <w:numPr>
+          <w:ilvl w:val="0"/>
+          <w:numId w:val="5"/>
+        </w:numPr>
+      </w:pPr>
+      <w:r>
+        <w:t xml:space="preserve">Change the source column from </w:t>
+      </w:r>
+      <w:proofErr w:type="spellStart"/>
+      <w:r>
+        <w:t>DateKey</w:t>
+      </w:r>
+      <w:proofErr w:type="spellEnd"/>
+      <w:r>
+        <w:t xml:space="preserve"> to </w:t>
+      </w:r>
+      <w:proofErr w:type="spellStart"/>
+      <w:r>
+        <w:t>FullDateAlternateKey</w:t>
+      </w:r>
+      <w:proofErr w:type="spellEnd"/>
+    </w:p>
+    <w:p>
+      <w:pPr>
+        <w:pStyle w:val="ListParagraph"/>
+      </w:pPr>
+      <w:r>
+        <w:drawing>
+          <wp:inline distT="0" distB="0" distL="0" distR="0" wp14:anchorId="4F4289BE" wp14:editId="46AB202E">
+            <wp:extent cx="4879289" cy="4871665"/>
+            <wp:effectExtent l="0" t="0" r="0" b="5715"/>
+            <wp:docPr id="39" name="Picture 39"/>
+            <wp:cNvGraphicFramePr>
+              <a:graphicFrameLocks xmlns:a="http://schemas.openxmlformats.org/drawingml/2006/main" noChangeAspect="1"/>
+            </wp:cNvGraphicFramePr>
+            <a:graphic xmlns:a="http://schemas.openxmlformats.org/drawingml/2006/main">
+              <a:graphicData uri="http://schemas.openxmlformats.org/drawingml/2006/picture">
+                <pic:pic xmlns:pic="http://schemas.openxmlformats.org/drawingml/2006/picture">
+                  <pic:nvPicPr>
+                    <pic:cNvPr id="1" name=""/>
+                    <pic:cNvPicPr/>
+                  </pic:nvPicPr>
+                  <pic:blipFill>
+                    <a:blip r:embed="rId35"/>
+                    <a:stretch>
+                      <a:fillRect/>
+                    </a:stretch>
+                  </pic:blipFill>
+                  <pic:spPr>
+                    <a:xfrm>
+                      <a:off x="0" y="0"/>
+                      <a:ext cx="4879289" cy="4871665"/>
+                    </a:xfrm>
+                    <a:prstGeom prst="rect">
+                      <a:avLst/>
+                    </a:prstGeom>
+                  </pic:spPr>
+                </pic:pic>
+              </a:graphicData>
+            </a:graphic>
+          </wp:inline>
+        </w:drawing>
+      </w:r>
+    </w:p>
+    <w:p>
+      <w:pPr>
+        <w:pStyle w:val="ListParagraph"/>
+        <w:numPr>
+          <w:ilvl w:val="0"/>
+          <w:numId w:val="5"/>
+        </w:numPr>
+      </w:pPr>
+      <w:r>
+        <w:t>Rename the Date Key attribute to Date</w:t>
+      </w:r>
+    </w:p>
+    <w:p>
+      <w:pPr>
+        <w:pStyle w:val="ListParagraph"/>
+        <w:numPr>
+          <w:ilvl w:val="0"/>
+          <w:numId w:val="5"/>
+        </w:numPr>
+      </w:pPr>
+      <w:r>
+        <w:t>Drag-and-drop Calendar Year and Month Number of Year from the Data Source View into the Attributes pane</w:t>
+      </w:r>
+    </w:p>
+    <w:p>
+      <w:pPr>
+        <w:pStyle w:val="ListParagraph"/>
+        <w:numPr>
+          <w:ilvl w:val="0"/>
+          <w:numId w:val="5"/>
+        </w:numPr>
+      </w:pPr>
+      <w:r>
+        <w:t xml:space="preserve">Change the </w:t>
+      </w:r>
+      <w:proofErr w:type="spellStart"/>
+      <w:r>
+        <w:t>NameColumn</w:t>
+      </w:r>
+      <w:proofErr w:type="spellEnd"/>
+      <w:r>
+        <w:t xml:space="preserve"> for the Month Number of Year to show the English month names</w:t>
+      </w:r>
+      <w:r>
+        <w:t xml:space="preserve"> for the label value</w:t>
+      </w:r>
+      <w:bookmarkStart w:id="0" w:name="_GoBack"/>
+      <w:bookmarkEnd w:id="0"/>
+      <w:r>
+        <w:t xml:space="preserve"> and rename the attribute to simply be called Month</w:t>
+      </w:r>
+    </w:p>
+    <w:p>
+      <w:pPr>
+        <w:pStyle w:val="ListParagraph"/>
+      </w:pPr>
+      <w:r>
+        <w:lastRenderedPageBreak/>
+        <w:drawing>
+          <wp:inline distT="0" distB="0" distL="0" distR="0" wp14:anchorId="6A513A6D" wp14:editId="643269A8">
+            <wp:extent cx="2514600" cy="2062759"/>
+            <wp:effectExtent l="0" t="0" r="0" b="0"/>
+            <wp:docPr id="40" name="Picture 40"/>
+            <wp:cNvGraphicFramePr>
+              <a:graphicFrameLocks xmlns:a="http://schemas.openxmlformats.org/drawingml/2006/main" noChangeAspect="1"/>
+            </wp:cNvGraphicFramePr>
+            <a:graphic xmlns:a="http://schemas.openxmlformats.org/drawingml/2006/main">
+              <a:graphicData uri="http://schemas.openxmlformats.org/drawingml/2006/picture">
+                <pic:pic xmlns:pic="http://schemas.openxmlformats.org/drawingml/2006/picture">
+                  <pic:nvPicPr>
+                    <pic:cNvPr id="1" name=""/>
+                    <pic:cNvPicPr/>
+                  </pic:nvPicPr>
+                  <pic:blipFill>
+                    <a:blip r:embed="rId36"/>
+                    <a:stretch>
+                      <a:fillRect/>
+                    </a:stretch>
+                  </pic:blipFill>
+                  <pic:spPr>
+                    <a:xfrm>
+                      <a:off x="0" y="0"/>
+                      <a:ext cx="2535222" cy="2079675"/>
+                    </a:xfrm>
+                    <a:prstGeom prst="rect">
+                      <a:avLst/>
+                    </a:prstGeom>
+                  </pic:spPr>
+                </pic:pic>
+              </a:graphicData>
+            </a:graphic>
+          </wp:inline>
+        </w:drawing>
+      </w:r>
+      <w:r>
+        <w:rPr>
+          <w:noProof/>
+        </w:rPr>
+        <w:t xml:space="preserve"> </w:t>
+      </w:r>
+      <w:r>
+        <w:drawing>
+          <wp:inline distT="0" distB="0" distL="0" distR="0" wp14:anchorId="1FC3A880" wp14:editId="0F13F958">
+            <wp:extent cx="2519421" cy="2066713"/>
+            <wp:effectExtent l="0" t="0" r="0" b="0"/>
+            <wp:docPr id="41" name="Picture 41"/>
+            <wp:cNvGraphicFramePr>
+              <a:graphicFrameLocks xmlns:a="http://schemas.openxmlformats.org/drawingml/2006/main" noChangeAspect="1"/>
+            </wp:cNvGraphicFramePr>
+            <a:graphic xmlns:a="http://schemas.openxmlformats.org/drawingml/2006/main">
+              <a:graphicData uri="http://schemas.openxmlformats.org/drawingml/2006/picture">
+                <pic:pic xmlns:pic="http://schemas.openxmlformats.org/drawingml/2006/picture">
+                  <pic:nvPicPr>
+                    <pic:cNvPr id="1" name=""/>
+                    <pic:cNvPicPr/>
+                  </pic:nvPicPr>
+                  <pic:blipFill>
+                    <a:blip r:embed="rId37"/>
+                    <a:stretch>
+                      <a:fillRect/>
+                    </a:stretch>
+                  </pic:blipFill>
+                  <pic:spPr>
+                    <a:xfrm>
+                      <a:off x="0" y="0"/>
+                      <a:ext cx="2522640" cy="2069354"/>
+                    </a:xfrm>
+                    <a:prstGeom prst="rect">
+                      <a:avLst/>
+                    </a:prstGeom>
+                  </pic:spPr>
+                </pic:pic>
+              </a:graphicData>
+            </a:graphic>
+          </wp:inline>
+        </w:drawing>
+      </w:r>
+    </w:p>
+    <w:p>
+      <w:pPr>
+        <w:pStyle w:val="ListParagraph"/>
+        <w:numPr>
+          <w:ilvl w:val="0"/>
+          <w:numId w:val="5"/>
+        </w:numPr>
+      </w:pPr>
+      <w:r>
+        <w:t>After we Process the Project, we can see the changes we made in the Browser Tab</w:t>
+      </w:r>
+    </w:p>
+    <w:p>
+      <w:pPr>
+        <w:pStyle w:val="ListParagraph"/>
+      </w:pPr>
+      <w:r>
+        <w:drawing>
+          <wp:inline distT="0" distB="0" distL="0" distR="0" wp14:anchorId="21F7A1A4" wp14:editId="3B5F4801">
+            <wp:extent cx="5943600" cy="3327400"/>
+            <wp:effectExtent l="0" t="0" r="0" b="6350"/>
+            <wp:docPr id="43" name="Picture 43"/>
+            <wp:cNvGraphicFramePr>
+              <a:graphicFrameLocks xmlns:a="http://schemas.openxmlformats.org/drawingml/2006/main" noChangeAspect="1"/>
+            </wp:cNvGraphicFramePr>
+            <a:graphic xmlns:a="http://schemas.openxmlformats.org/drawingml/2006/main">
+              <a:graphicData uri="http://schemas.openxmlformats.org/drawingml/2006/picture">
+                <pic:pic xmlns:pic="http://schemas.openxmlformats.org/drawingml/2006/picture">
+                  <pic:nvPicPr>
+                    <pic:cNvPr id="1" name=""/>
+                    <pic:cNvPicPr/>
+                  </pic:nvPicPr>
+                  <pic:blipFill>
+                    <a:blip r:embed="rId38"/>
+                    <a:stretch>
+                      <a:fillRect/>
+                    </a:stretch>
+                  </pic:blipFill>
+                  <pic:spPr>
+                    <a:xfrm>
+                      <a:off x="0" y="0"/>
+                      <a:ext cx="5943600" cy="3327400"/>
+                    </a:xfrm>
+                    <a:prstGeom prst="rect">
+                      <a:avLst/>
+                    </a:prstGeom>
+                  </pic:spPr>
+                </pic:pic>
+              </a:graphicData>
+            </a:graphic>
+          </wp:inline>
+        </w:drawing>
+      </w:r>
+    </w:p>
+    <w:p>
+      <w:pPr>
+        <w:pStyle w:val="ListParagraph"/>
+      </w:pPr>
+      <w:r>
+        <w:lastRenderedPageBreak/>
+        <w:drawing>
+          <wp:inline distT="0" distB="0" distL="0" distR="0" wp14:anchorId="549DD4AB" wp14:editId="00154FA4">
+            <wp:extent cx="5943600" cy="3327400"/>
+            <wp:effectExtent l="0" t="0" r="0" b="6350"/>
+            <wp:docPr id="44" name="Picture 44"/>
+            <wp:cNvGraphicFramePr>
+              <a:graphicFrameLocks xmlns:a="http://schemas.openxmlformats.org/drawingml/2006/main" noChangeAspect="1"/>
+            </wp:cNvGraphicFramePr>
+            <a:graphic xmlns:a="http://schemas.openxmlformats.org/drawingml/2006/main">
+              <a:graphicData uri="http://schemas.openxmlformats.org/drawingml/2006/picture">
+                <pic:pic xmlns:pic="http://schemas.openxmlformats.org/drawingml/2006/picture">
+                  <pic:nvPicPr>
+                    <pic:cNvPr id="1" name=""/>
+                    <pic:cNvPicPr/>
+                  </pic:nvPicPr>
+                  <pic:blipFill>
+                    <a:blip r:embed="rId39"/>
+                    <a:stretch>
+                      <a:fillRect/>
+                    </a:stretch>
+                  </pic:blipFill>
+                  <pic:spPr>
+                    <a:xfrm>
+                      <a:off x="0" y="0"/>
+                      <a:ext cx="5943600" cy="3327400"/>
+                    </a:xfrm>
+                    <a:prstGeom prst="rect">
+                      <a:avLst/>
+                    </a:prstGeom>
+                  </pic:spPr>
+                </pic:pic>
+              </a:graphicData>
+            </a:graphic>
+          </wp:inline>
+        </w:drawing>
+      </w:r>
+    </w:p>
+    <w:p>
+      <w:pPr>
+        <w:pStyle w:val="ListParagraph"/>
+      </w:pPr>
+      <w:r>
+        <w:t xml:space="preserve">However, the Month names are not in </w:t>
+      </w:r>
+      <w:r>
+        <w:t>their correct order</w:t>
+      </w:r>
+    </w:p>
+    <w:p>
+      <w:pPr>
+        <w:pStyle w:val="ListParagraph"/>
+        <w:numPr>
+          <w:ilvl w:val="0"/>
+          <w:numId w:val="5"/>
+        </w:numPr>
+      </w:pPr>
+      <w:r>
+        <w:t xml:space="preserve">Go back to the Dimension Structure tab and change the </w:t>
+      </w:r>
+      <w:r>
+        <w:t xml:space="preserve">Month attribute’s </w:t>
+      </w:r>
+      <w:proofErr w:type="spellStart"/>
+      <w:r>
+        <w:t>OrderBy</w:t>
+      </w:r>
+      <w:proofErr w:type="spellEnd"/>
+      <w:r>
+        <w:t xml:space="preserve"> Property to ordering by key instead of name</w:t>
+      </w:r>
+      <w:r>
+        <w:t>:</w:t>
+      </w:r>
+    </w:p>
+    <w:p>
+      <w:pPr>
+        <w:pStyle w:val="ListParagraph"/>
+      </w:pPr>
+      <w:r>
+        <w:drawing>
+          <wp:inline distT="0" distB="0" distL="0" distR="0" wp14:anchorId="61CC716D" wp14:editId="7B283EC2">
+            <wp:extent cx="2927573" cy="2401525"/>
+            <wp:effectExtent l="0" t="0" r="6350" b="0"/>
+            <wp:docPr id="46" name="Picture 46"/>
+            <wp:cNvGraphicFramePr>
+              <a:graphicFrameLocks xmlns:a="http://schemas.openxmlformats.org/drawingml/2006/main" noChangeAspect="1"/>
+            </wp:cNvGraphicFramePr>
+            <a:graphic xmlns:a="http://schemas.openxmlformats.org/drawingml/2006/main">
+              <a:graphicData uri="http://schemas.openxmlformats.org/drawingml/2006/picture">
+                <pic:pic xmlns:pic="http://schemas.openxmlformats.org/drawingml/2006/picture">
+                  <pic:nvPicPr>
+                    <pic:cNvPr id="1" name=""/>
+                    <pic:cNvPicPr/>
+                  </pic:nvPicPr>
+                  <pic:blipFill>
+                    <a:blip r:embed="rId40"/>
+                    <a:stretch>
+                      <a:fillRect/>
+                    </a:stretch>
+                  </pic:blipFill>
+                  <pic:spPr>
+                    <a:xfrm>
+                      <a:off x="0" y="0"/>
+                      <a:ext cx="2927573" cy="2401525"/>
+                    </a:xfrm>
+                    <a:prstGeom prst="rect">
+                      <a:avLst/>
+                    </a:prstGeom>
+                  </pic:spPr>
+                </pic:pic>
+              </a:graphicData>
+            </a:graphic>
+          </wp:inline>
+        </w:drawing>
+      </w:r>
+    </w:p>
+    <w:p>
+      <w:pPr>
+        <w:pStyle w:val="ListParagraph"/>
+        <w:numPr>
+          <w:ilvl w:val="0"/>
+          <w:numId w:val="5"/>
+        </w:numPr>
+      </w:pPr>
+      <w:r>
+        <w:t>After processing the changes, we can see that the month names are in their correct order in the Browser tab</w:t>
+      </w:r>
+    </w:p>
+    <w:p>
+      <w:pPr>
+        <w:pStyle w:val="ListParagraph"/>
+      </w:pPr>
+      <w:r>
+        <w:lastRenderedPageBreak/>
+        <w:drawing>
+          <wp:inline distT="0" distB="0" distL="0" distR="0" wp14:anchorId="5E1B8886" wp14:editId="047CDE02">
+            <wp:extent cx="5943600" cy="3327400"/>
+            <wp:effectExtent l="0" t="0" r="0" b="6350"/>
+            <wp:docPr id="45" name="Picture 45"/>
+            <wp:cNvGraphicFramePr>
+              <a:graphicFrameLocks xmlns:a="http://schemas.openxmlformats.org/drawingml/2006/main" noChangeAspect="1"/>
+            </wp:cNvGraphicFramePr>
+            <a:graphic xmlns:a="http://schemas.openxmlformats.org/drawingml/2006/main">
+              <a:graphicData uri="http://schemas.openxmlformats.org/drawingml/2006/picture">
+                <pic:pic xmlns:pic="http://schemas.openxmlformats.org/drawingml/2006/picture">
+                  <pic:nvPicPr>
+                    <pic:cNvPr id="1" name=""/>
+                    <pic:cNvPicPr/>
+                  </pic:nvPicPr>
+                  <pic:blipFill>
+                    <a:blip r:embed="rId41"/>
+                    <a:stretch>
+                      <a:fillRect/>
+                    </a:stretch>
+                  </pic:blipFill>
+                  <pic:spPr>
+                    <a:xfrm>
+                      <a:off x="0" y="0"/>
+                      <a:ext cx="5943600" cy="3327400"/>
+                    </a:xfrm>
+                    <a:prstGeom prst="rect">
+                      <a:avLst/>
+                    </a:prstGeom>
+                  </pic:spPr>
+                </pic:pic>
+              </a:graphicData>
+            </a:graphic>
+          </wp:inline>
+        </w:drawing>
+      </w:r>
+    </w:p>
+    <w:p>
+      <w:pPr>
+        <w:pStyle w:val="ListParagraph"/>
+        <w:numPr>
+          <w:ilvl w:val="0"/>
+          <w:numId w:val="5"/>
+        </w:numPr>
+      </w:pPr>
+    </w:p>
     <w:p/>
     <w:p/>
-    <w:p>
-      <w:r>
-        <w:t xml:space="preserve">Document about four aspects of building a data </w:t>
-      </w:r>
-      <w:proofErr w:type="gramStart"/>
-      <w:r>
-        <w:t>warehouse ,</w:t>
-      </w:r>
-      <w:proofErr w:type="gramEnd"/>
-      <w:r>
-        <w:t xml:space="preserve"> the advantages to a business, the resources it consumes, etc.</w:t>
-      </w:r>
-    </w:p>
-    <w:p/>
-    <w:p>
-      <w:r>
-        <w:t>60-70 pages</w:t>
-      </w:r>
-    </w:p>
-    <w:p>
-      <w:r>
-        <w:t>Spend more time on obj. and conclusions.</w:t>
-      </w:r>
-    </w:p>
-    <w:p/>
-    <w:p>
-      <w:r>
-        <w:t>Screenshots</w:t>
-      </w:r>
-    </w:p>
     <w:p/>
     <w:p/>
+    <w:p/>
+    <w:p>
+      <w:r>
+        <w:t xml:space="preserve">Document about four aspects of building a data </w:t>
+      </w:r>
+      <w:proofErr w:type="gramStart"/>
+      <w:r>
+        <w:t>warehouse ,</w:t>
+      </w:r>
+      <w:proofErr w:type="gramEnd"/>
+      <w:r>
+        <w:t xml:space="preserve"> the advantages to a business, the resources it consumes, etc.</w:t>
+      </w:r>
+    </w:p>
+    <w:p/>
+    <w:p>
+      <w:r>
+        <w:t>60-70 pages</w:t>
+      </w:r>
+    </w:p>
+    <w:p>
+      <w:r>
+        <w:t>Spend more time on obj. and conclusions.</w:t>
+      </w:r>
+    </w:p>
+    <w:p/>
+    <w:p>
+      <w:r>
+        <w:t>Screenshots</w:t>
+      </w:r>
+    </w:p>
+    <w:p/>
+    <w:p/>
     <w:p>
       <w:r>
         <w:t>Conclusions</w:t>
@@ -1436,6 +2567,7 @@
         <w:shd w:val="clear" w:color="auto" w:fill="FFFFFF"/>
       </w:pPr>
       <w:r>
+        <w:lastRenderedPageBreak/>
         <w:t>Your conclusions would reflect your experience in building the cube.</w:t>
       </w:r>
       <w:r>
@@ -1474,6 +2606,95 @@
 <file path=word/numbering.xml><?xml version="1.0" encoding="utf-8"?>
 <w:numbering xmlns:wpc="http://schemas.microsoft.com/office/word/2010/wordprocessingCanvas" xmlns:cx="http://schemas.microsoft.com/office/drawing/2014/chartex" xmlns:cx1="http://schemas.microsoft.com/office/drawing/2015/9/8/chartex" xmlns:cx2="http://schemas.microsoft.com/office/drawing/2015/10/21/chartex" xmlns:cx3="http://schemas.microsoft.com/office/drawing/2016/5/9/chartex" xmlns:cx4="http://schemas.microsoft.com/office/drawing/2016/5/10/chartex" xmlns:cx5="http://schemas.microsoft.com/office/drawing/2016/5/11/chartex" xmlns:cx6="http://schemas.microsoft.com/office/drawing/2016/5/12/chartex" xmlns:cx7="http://schemas.microsoft.com/office/drawing/2016/5/13/chartex" xmlns:cx8="http://schemas.microsoft.com/office/drawing/2016/5/14/chartex" xmlns:mc="http://schemas.openxmlformats.org/markup-compatibility/2006" xmlns:aink="http://schemas.microsoft.com/office/drawing/2016/ink" xmlns:am3d="http://schemas.microsoft.com/office/drawing/2017/model3d" xmlns:o="urn:schemas-microsoft-com:office:office" xmlns:r="http://schemas.openxmlformats.org/officeDocument/2006/relationships" xmlns:m="http://schemas.openxmlformats.org/officeDocument/2006/math" xmlns:v="urn:schemas-microsoft-com:vml" xmlns:wp14="http://schemas.microsoft.com/office/word/2010/wordprocessingDrawing" xmlns:wp="http://schemas.openxmlformats.org/drawingml/2006/wordprocessingDrawing" xmlns:w10="urn:schemas-microsoft-com:office:word" xmlns:w="http://schemas.openxmlformats.org/wordprocessingml/2006/main" xmlns:w14="http://schemas.microsoft.com/office/word/2010/wordml" xmlns:w15="http://schemas.microsoft.com/office/word/2012/wordml" xmlns:w16cid="http://schemas.microsoft.com/office/word/2016/wordml/cid" xmlns:w16se="http://schemas.microsoft.com/office/word/2015/wordml/symex" xmlns:wpg="http://schemas.microsoft.com/office/word/2010/wordprocessingGroup" xmlns:wpi="http://schemas.microsoft.com/office/word/2010/wordprocessingInk" xmlns:wne="http://schemas.microsoft.com/office/word/2006/wordml" xmlns:wps="http://schemas.microsoft.com/office/word/2010/wordprocessingShape" mc:Ignorable="w14 w15 w16se w16cid wp14">
   <w:abstractNum w:abstractNumId="0" w15:restartNumberingAfterBreak="0">
+    <w:nsid w:val="0B24270E"/>
+    <w:multiLevelType w:val="hybridMultilevel"/>
+    <w:tmpl w:val="69369F74"/>
+    <w:lvl w:ilvl="0" w:tplc="1009000F">
+      <w:start w:val="1"/>
+      <w:numFmt w:val="decimal"/>
+      <w:lvlText w:val="%1."/>
+      <w:lvlJc w:val="left"/>
+      <w:pPr>
+        <w:ind w:left="720" w:hanging="360"/>
+      </w:pPr>
+      <w:rPr>
+        <w:rFonts w:hint="default"/>
+      </w:rPr>
+    </w:lvl>
+    <w:lvl w:ilvl="1" w:tplc="10090019" w:tentative="1">
+      <w:start w:val="1"/>
+      <w:numFmt w:val="lowerLetter"/>
+      <w:lvlText w:val="%2."/>
+      <w:lvlJc w:val="left"/>
+      <w:pPr>
+        <w:ind w:left="1440" w:hanging="360"/>
+      </w:pPr>
+    </w:lvl>
+    <w:lvl w:ilvl="2" w:tplc="1009001B" w:tentative="1">
+      <w:start w:val="1"/>
+      <w:numFmt w:val="lowerRoman"/>
+      <w:lvlText w:val="%3."/>
+      <w:lvlJc w:val="right"/>
+      <w:pPr>
+        <w:ind w:left="2160" w:hanging="180"/>
+      </w:pPr>
+    </w:lvl>
+    <w:lvl w:ilvl="3" w:tplc="1009000F" w:tentative="1">
+      <w:start w:val="1"/>
+      <w:numFmt w:val="decimal"/>
+      <w:lvlText w:val="%4."/>
+      <w:lvlJc w:val="left"/>
+      <w:pPr>
+        <w:ind w:left="2880" w:hanging="360"/>
+      </w:pPr>
+    </w:lvl>
+    <w:lvl w:ilvl="4" w:tplc="10090019" w:tentative="1">
+      <w:start w:val="1"/>
+      <w:numFmt w:val="lowerLetter"/>
+      <w:lvlText w:val="%5."/>
+      <w:lvlJc w:val="left"/>
+      <w:pPr>
+        <w:ind w:left="3600" w:hanging="360"/>
+      </w:pPr>
+    </w:lvl>
+    <w:lvl w:ilvl="5" w:tplc="1009001B" w:tentative="1">
+      <w:start w:val="1"/>
+      <w:numFmt w:val="lowerRoman"/>
+      <w:lvlText w:val="%6."/>
+      <w:lvlJc w:val="right"/>
+      <w:pPr>
+        <w:ind w:left="4320" w:hanging="180"/>
+      </w:pPr>
+    </w:lvl>
+    <w:lvl w:ilvl="6" w:tplc="1009000F" w:tentative="1">
+      <w:start w:val="1"/>
+      <w:numFmt w:val="decimal"/>
+      <w:lvlText w:val="%7."/>
+      <w:lvlJc w:val="left"/>
+      <w:pPr>
+        <w:ind w:left="5040" w:hanging="360"/>
+      </w:pPr>
+    </w:lvl>
+    <w:lvl w:ilvl="7" w:tplc="10090019" w:tentative="1">
+      <w:start w:val="1"/>
+      <w:numFmt w:val="lowerLetter"/>
+      <w:lvlText w:val="%8."/>
+      <w:lvlJc w:val="left"/>
+      <w:pPr>
+        <w:ind w:left="5760" w:hanging="360"/>
+      </w:pPr>
+    </w:lvl>
+    <w:lvl w:ilvl="8" w:tplc="1009001B" w:tentative="1">
+      <w:start w:val="1"/>
+      <w:numFmt w:val="lowerRoman"/>
+      <w:lvlText w:val="%9."/>
+      <w:lvlJc w:val="right"/>
+      <w:pPr>
+        <w:ind w:left="6480" w:hanging="180"/>
+      </w:pPr>
+    </w:lvl>
+  </w:abstractNum>
+  <w:abstractNum w:abstractNumId="1" w15:restartNumberingAfterBreak="0">
     <w:nsid w:val="29850406"/>
     <w:multiLevelType w:val="hybridMultilevel"/>
     <w:tmpl w:val="D87A4452"/>
@@ -1562,7 +2783,185 @@
       </w:pPr>
     </w:lvl>
   </w:abstractNum>
-  <w:abstractNum w:abstractNumId="1" w15:restartNumberingAfterBreak="0">
+  <w:abstractNum w:abstractNumId="2" w15:restartNumberingAfterBreak="0">
+    <w:nsid w:val="34D914D4"/>
+    <w:multiLevelType w:val="hybridMultilevel"/>
+    <w:tmpl w:val="27B6ED82"/>
+    <w:lvl w:ilvl="0" w:tplc="1009000F">
+      <w:start w:val="1"/>
+      <w:numFmt w:val="decimal"/>
+      <w:lvlText w:val="%1."/>
+      <w:lvlJc w:val="left"/>
+      <w:pPr>
+        <w:ind w:left="720" w:hanging="360"/>
+      </w:pPr>
+      <w:rPr>
+        <w:rFonts w:hint="default"/>
+      </w:rPr>
+    </w:lvl>
+    <w:lvl w:ilvl="1" w:tplc="10090019" w:tentative="1">
+      <w:start w:val="1"/>
+      <w:numFmt w:val="lowerLetter"/>
+      <w:lvlText w:val="%2."/>
+      <w:lvlJc w:val="left"/>
+      <w:pPr>
+        <w:ind w:left="1440" w:hanging="360"/>
+      </w:pPr>
+    </w:lvl>
+    <w:lvl w:ilvl="2" w:tplc="1009001B" w:tentative="1">
+      <w:start w:val="1"/>
+      <w:numFmt w:val="lowerRoman"/>
+      <w:lvlText w:val="%3."/>
+      <w:lvlJc w:val="right"/>
+      <w:pPr>
+        <w:ind w:left="2160" w:hanging="180"/>
+      </w:pPr>
+    </w:lvl>
+    <w:lvl w:ilvl="3" w:tplc="1009000F" w:tentative="1">
+      <w:start w:val="1"/>
+      <w:numFmt w:val="decimal"/>
+      <w:lvlText w:val="%4."/>
+      <w:lvlJc w:val="left"/>
+      <w:pPr>
+        <w:ind w:left="2880" w:hanging="360"/>
+      </w:pPr>
+    </w:lvl>
+    <w:lvl w:ilvl="4" w:tplc="10090019" w:tentative="1">
+      <w:start w:val="1"/>
+      <w:numFmt w:val="lowerLetter"/>
+      <w:lvlText w:val="%5."/>
+      <w:lvlJc w:val="left"/>
+      <w:pPr>
+        <w:ind w:left="3600" w:hanging="360"/>
+      </w:pPr>
+    </w:lvl>
+    <w:lvl w:ilvl="5" w:tplc="1009001B" w:tentative="1">
+      <w:start w:val="1"/>
+      <w:numFmt w:val="lowerRoman"/>
+      <w:lvlText w:val="%6."/>
+      <w:lvlJc w:val="right"/>
+      <w:pPr>
+        <w:ind w:left="4320" w:hanging="180"/>
+      </w:pPr>
+    </w:lvl>
+    <w:lvl w:ilvl="6" w:tplc="1009000F" w:tentative="1">
+      <w:start w:val="1"/>
+      <w:numFmt w:val="decimal"/>
+      <w:lvlText w:val="%7."/>
+      <w:lvlJc w:val="left"/>
+      <w:pPr>
+        <w:ind w:left="5040" w:hanging="360"/>
+      </w:pPr>
+    </w:lvl>
+    <w:lvl w:ilvl="7" w:tplc="10090019" w:tentative="1">
+      <w:start w:val="1"/>
+      <w:numFmt w:val="lowerLetter"/>
+      <w:lvlText w:val="%8."/>
+      <w:lvlJc w:val="left"/>
+      <w:pPr>
+        <w:ind w:left="5760" w:hanging="360"/>
+      </w:pPr>
+    </w:lvl>
+    <w:lvl w:ilvl="8" w:tplc="1009001B" w:tentative="1">
+      <w:start w:val="1"/>
+      <w:numFmt w:val="lowerRoman"/>
+      <w:lvlText w:val="%9."/>
+      <w:lvlJc w:val="right"/>
+      <w:pPr>
+        <w:ind w:left="6480" w:hanging="180"/>
+      </w:pPr>
+    </w:lvl>
+  </w:abstractNum>
+  <w:abstractNum w:abstractNumId="3" w15:restartNumberingAfterBreak="0">
+    <w:nsid w:val="3C8F697B"/>
+    <w:multiLevelType w:val="hybridMultilevel"/>
+    <w:tmpl w:val="B4B89522"/>
+    <w:lvl w:ilvl="0" w:tplc="1009000F">
+      <w:start w:val="1"/>
+      <w:numFmt w:val="decimal"/>
+      <w:lvlText w:val="%1."/>
+      <w:lvlJc w:val="left"/>
+      <w:pPr>
+        <w:ind w:left="720" w:hanging="360"/>
+      </w:pPr>
+      <w:rPr>
+        <w:rFonts w:hint="default"/>
+      </w:rPr>
+    </w:lvl>
+    <w:lvl w:ilvl="1" w:tplc="10090019" w:tentative="1">
+      <w:start w:val="1"/>
+      <w:numFmt w:val="lowerLetter"/>
+      <w:lvlText w:val="%2."/>
+      <w:lvlJc w:val="left"/>
+      <w:pPr>
+        <w:ind w:left="1440" w:hanging="360"/>
+      </w:pPr>
+    </w:lvl>
+    <w:lvl w:ilvl="2" w:tplc="1009001B" w:tentative="1">
+      <w:start w:val="1"/>
+      <w:numFmt w:val="lowerRoman"/>
+      <w:lvlText w:val="%3."/>
+      <w:lvlJc w:val="right"/>
+      <w:pPr>
+        <w:ind w:left="2160" w:hanging="180"/>
+      </w:pPr>
+    </w:lvl>
+    <w:lvl w:ilvl="3" w:tplc="1009000F" w:tentative="1">
+      <w:start w:val="1"/>
+      <w:numFmt w:val="decimal"/>
+      <w:lvlText w:val="%4."/>
+      <w:lvlJc w:val="left"/>
+      <w:pPr>
+        <w:ind w:left="2880" w:hanging="360"/>
+      </w:pPr>
+    </w:lvl>
+    <w:lvl w:ilvl="4" w:tplc="10090019" w:tentative="1">
+      <w:start w:val="1"/>
+      <w:numFmt w:val="lowerLetter"/>
+      <w:lvlText w:val="%5."/>
+      <w:lvlJc w:val="left"/>
+      <w:pPr>
+        <w:ind w:left="3600" w:hanging="360"/>
+      </w:pPr>
+    </w:lvl>
+    <w:lvl w:ilvl="5" w:tplc="1009001B" w:tentative="1">
+      <w:start w:val="1"/>
+      <w:numFmt w:val="lowerRoman"/>
+      <w:lvlText w:val="%6."/>
+      <w:lvlJc w:val="right"/>
+      <w:pPr>
+        <w:ind w:left="4320" w:hanging="180"/>
+      </w:pPr>
+    </w:lvl>
+    <w:lvl w:ilvl="6" w:tplc="1009000F" w:tentative="1">
+      <w:start w:val="1"/>
+      <w:numFmt w:val="decimal"/>
+      <w:lvlText w:val="%7."/>
+      <w:lvlJc w:val="left"/>
+      <w:pPr>
+        <w:ind w:left="5040" w:hanging="360"/>
+      </w:pPr>
+    </w:lvl>
+    <w:lvl w:ilvl="7" w:tplc="10090019" w:tentative="1">
+      <w:start w:val="1"/>
+      <w:numFmt w:val="lowerLetter"/>
+      <w:lvlText w:val="%8."/>
+      <w:lvlJc w:val="left"/>
+      <w:pPr>
+        <w:ind w:left="5760" w:hanging="360"/>
+      </w:pPr>
+    </w:lvl>
+    <w:lvl w:ilvl="8" w:tplc="1009001B" w:tentative="1">
+      <w:start w:val="1"/>
+      <w:numFmt w:val="lowerRoman"/>
+      <w:lvlText w:val="%9."/>
+      <w:lvlJc w:val="right"/>
+      <w:pPr>
+        <w:ind w:left="6480" w:hanging="180"/>
+      </w:pPr>
+    </w:lvl>
+  </w:abstractNum>
+  <w:abstractNum w:abstractNumId="4" w15:restartNumberingAfterBreak="0">
     <w:nsid w:val="7FEF40CA"/>
     <w:multiLevelType w:val="hybridMultilevel"/>
     <w:tmpl w:val="25CC79A0"/>
@@ -1652,10 +3051,19 @@
     </w:lvl>
   </w:abstractNum>
   <w:num w:numId="1">
+    <w:abstractNumId w:val="4"/>
+  </w:num>
+  <w:num w:numId="2">
     <w:abstractNumId w:val="1"/>
   </w:num>
-  <w:num w:numId="2">
+  <w:num w:numId="3">
+    <w:abstractNumId w:val="3"/>
+  </w:num>
+  <w:num w:numId="4">
     <w:abstractNumId w:val="0"/>
+  </w:num>
+  <w:num w:numId="5">
+    <w:abstractNumId w:val="2"/>
   </w:num>
 </w:numbering>
 </file>

</xml_diff>